<commit_message>
Scripts updated to match refactored packages.
</commit_message>
<xml_diff>
--- a/document/CDHInstallation.docx
+++ b/document/CDHInstallation.docx
@@ -30,77 +30,134 @@
     </w:p>
     <w:p>
       <w:pPr>
+        <w:contextualSpacing w:val="0"/>
+        <w:rPr/>
+      </w:pPr>
+      <w:r>
+        <w:rPr>
+          <w:rFonts w:ascii="Times New Roman" w:cs="Times New Roman" w:eastAsia="Times New Roman" w:hAnsi="Times New Roman"/>
+          <w:b w:val="1"/>
+          <w:sz w:val="28"/>
+          <w:szCs w:val="28"/>
+          <w:rtl w:val="0"/>
+        </w:rPr>
+        <w:t xml:space="preserve">1. Dependencies</w:t>
+      </w:r>
+    </w:p>
+    <w:p>
+      <w:pPr>
+        <w:numPr>
+          <w:ilvl w:val="0"/>
+          <w:numId w:val="5"/>
+        </w:numPr>
+        <w:ind w:left="720" w:hanging="360"/>
+        <w:contextualSpacing w:val="1"/>
+        <w:rPr>
+          <w:rFonts w:ascii="Times New Roman" w:cs="Times New Roman" w:eastAsia="Times New Roman" w:hAnsi="Times New Roman"/>
+          <w:sz w:val="24"/>
+          <w:szCs w:val="24"/>
+        </w:rPr>
+      </w:pPr>
+      <w:r>
+        <w:rPr>
+          <w:rFonts w:ascii="Times New Roman" w:cs="Times New Roman" w:eastAsia="Times New Roman" w:hAnsi="Times New Roman"/>
+          <w:sz w:val="24"/>
+          <w:szCs w:val="24"/>
+          <w:rtl w:val="0"/>
+        </w:rPr>
+        <w:t xml:space="preserve">Install the Java version that is supported for the CDH version you are installing. </w:t>
+      </w:r>
+    </w:p>
+    <w:p>
+      <w:pPr>
+        <w:numPr>
+          <w:ilvl w:val="0"/>
+          <w:numId w:val="5"/>
+        </w:numPr>
+        <w:spacing w:after="200" w:lineRule="auto"/>
+        <w:ind w:left="720" w:hanging="360"/>
+        <w:contextualSpacing w:val="1"/>
+        <w:rPr>
+          <w:rFonts w:ascii="Times New Roman" w:cs="Times New Roman" w:eastAsia="Times New Roman" w:hAnsi="Times New Roman"/>
+          <w:sz w:val="24"/>
+          <w:szCs w:val="24"/>
+        </w:rPr>
+      </w:pPr>
+      <w:r>
+        <w:rPr>
+          <w:rFonts w:ascii="Times New Roman" w:cs="Times New Roman" w:eastAsia="Times New Roman" w:hAnsi="Times New Roman"/>
+          <w:sz w:val="24"/>
+          <w:szCs w:val="24"/>
+          <w:rtl w:val="0"/>
+        </w:rPr>
+        <w:t xml:space="preserve">Enable ssh on your mac by turning on remote login. You can find this option under your toolbar’s System Preferences &gt; Sharing.</w:t>
+      </w:r>
+    </w:p>
+    <w:p>
+      <w:pPr>
         <w:numPr>
           <w:ilvl w:val="0"/>
           <w:numId w:val="2"/>
         </w:numPr>
-        <w:ind w:left="720" w:hanging="360"/>
+        <w:spacing w:after="360" w:line="360" w:lineRule="auto"/>
+        <w:ind w:left="1140" w:hanging="360"/>
         <w:contextualSpacing w:val="1"/>
         <w:rPr>
           <w:rFonts w:ascii="Times New Roman" w:cs="Times New Roman" w:eastAsia="Times New Roman" w:hAnsi="Times New Roman"/>
-          <w:b w:val="1"/>
-          <w:sz w:val="28"/>
-          <w:szCs w:val="28"/>
-        </w:rPr>
-      </w:pPr>
-      <w:r>
-        <w:rPr>
-          <w:rFonts w:ascii="Times New Roman" w:cs="Times New Roman" w:eastAsia="Times New Roman" w:hAnsi="Times New Roman"/>
-          <w:b w:val="1"/>
-          <w:sz w:val="28"/>
-          <w:szCs w:val="28"/>
-          <w:rtl w:val="0"/>
-        </w:rPr>
-        <w:t xml:space="preserve">Dependencies</w:t>
+          <w:color w:val="000000"/>
+          <w:sz w:val="24"/>
+          <w:szCs w:val="24"/>
+        </w:rPr>
+      </w:pPr>
+      <w:r>
+        <w:rPr>
+          <w:rFonts w:ascii="Times New Roman" w:cs="Times New Roman" w:eastAsia="Times New Roman" w:hAnsi="Times New Roman"/>
+          <w:sz w:val="24"/>
+          <w:szCs w:val="24"/>
+          <w:rtl w:val="0"/>
+        </w:rPr>
+        <w:t xml:space="preserve">Check the box for Remote Login to enable the service. </w:t>
       </w:r>
     </w:p>
     <w:p>
       <w:pPr>
         <w:numPr>
           <w:ilvl w:val="0"/>
-          <w:numId w:val="6"/>
+          <w:numId w:val="2"/>
         </w:numPr>
-        <w:ind w:left="720" w:hanging="360"/>
+        <w:spacing w:after="360" w:line="360" w:lineRule="auto"/>
+        <w:ind w:left="1140" w:hanging="360"/>
         <w:contextualSpacing w:val="1"/>
         <w:rPr>
           <w:rFonts w:ascii="Times New Roman" w:cs="Times New Roman" w:eastAsia="Times New Roman" w:hAnsi="Times New Roman"/>
-          <w:sz w:val="24"/>
-          <w:szCs w:val="24"/>
-        </w:rPr>
-      </w:pPr>
-      <w:r>
-        <w:rPr>
-          <w:rFonts w:ascii="Times New Roman" w:cs="Times New Roman" w:eastAsia="Times New Roman" w:hAnsi="Times New Roman"/>
-          <w:sz w:val="24"/>
-          <w:szCs w:val="24"/>
-          <w:rtl w:val="0"/>
-        </w:rPr>
-        <w:t xml:space="preserve">Install the Java version that is supported for the CDH version you are installing. </w:t>
-      </w:r>
-    </w:p>
-    <w:p>
-      <w:pPr>
-        <w:numPr>
-          <w:ilvl w:val="0"/>
-          <w:numId w:val="6"/>
-        </w:numPr>
-        <w:spacing w:after="200" w:lineRule="auto"/>
-        <w:ind w:left="720" w:hanging="360"/>
-        <w:contextualSpacing w:val="1"/>
-        <w:rPr>
-          <w:rFonts w:ascii="Times New Roman" w:cs="Times New Roman" w:eastAsia="Times New Roman" w:hAnsi="Times New Roman"/>
-          <w:sz w:val="24"/>
-          <w:szCs w:val="24"/>
-        </w:rPr>
-      </w:pPr>
-      <w:r>
-        <w:rPr>
-          <w:rFonts w:ascii="Times New Roman" w:cs="Times New Roman" w:eastAsia="Times New Roman" w:hAnsi="Times New Roman"/>
-          <w:sz w:val="24"/>
-          <w:szCs w:val="24"/>
-          <w:rtl w:val="0"/>
-        </w:rPr>
-        <w:t xml:space="preserve">Enable ssh on your mac by turning on remote login. You can find this option under your toolbar’s System Preferences &gt; Sharing.</w:t>
+          <w:color w:val="000000"/>
+          <w:sz w:val="24"/>
+          <w:szCs w:val="24"/>
+        </w:rPr>
+      </w:pPr>
+      <w:r>
+        <w:rPr>
+          <w:rFonts w:ascii="Times New Roman" w:cs="Times New Roman" w:eastAsia="Times New Roman" w:hAnsi="Times New Roman"/>
+          <w:sz w:val="24"/>
+          <w:szCs w:val="24"/>
+          <w:rtl w:val="0"/>
+        </w:rPr>
+        <w:t xml:space="preserve">Allow access for: “Only these users: Administrators”</w:t>
+      </w:r>
+    </w:p>
+    <w:p>
+      <w:pPr>
+        <w:spacing w:after="360" w:line="360" w:lineRule="auto"/>
+        <w:contextualSpacing w:val="0"/>
+      </w:pPr>
+      <w:r>
+        <w:rPr>
+          <w:rFonts w:ascii="Times New Roman" w:cs="Times New Roman" w:eastAsia="Times New Roman" w:hAnsi="Times New Roman"/>
+          <w:sz w:val="24"/>
+          <w:szCs w:val="24"/>
+          <w:rtl w:val="0"/>
+        </w:rPr>
+        <w:t xml:space="preserve">     c.    Enable password-less ssh login to localhost for MRv1 and HBase.</w:t>
       </w:r>
     </w:p>
     <w:p>
@@ -113,73 +170,6 @@
         <w:ind w:left="1140" w:hanging="360"/>
         <w:contextualSpacing w:val="1"/>
         <w:rPr>
-          <w:rFonts w:ascii="Times New Roman" w:cs="Times New Roman" w:eastAsia="Times New Roman" w:hAnsi="Times New Roman"/>
-          <w:color w:val="000000"/>
-          <w:sz w:val="24"/>
-          <w:szCs w:val="24"/>
-        </w:rPr>
-      </w:pPr>
-      <w:r>
-        <w:rPr>
-          <w:rFonts w:ascii="Times New Roman" w:cs="Times New Roman" w:eastAsia="Times New Roman" w:hAnsi="Times New Roman"/>
-          <w:sz w:val="24"/>
-          <w:szCs w:val="24"/>
-          <w:rtl w:val="0"/>
-        </w:rPr>
-        <w:t xml:space="preserve">Check the box for Remote Login to enable the service. </w:t>
-      </w:r>
-    </w:p>
-    <w:p>
-      <w:pPr>
-        <w:numPr>
-          <w:ilvl w:val="0"/>
-          <w:numId w:val="3"/>
-        </w:numPr>
-        <w:spacing w:after="360" w:line="360" w:lineRule="auto"/>
-        <w:ind w:left="1140" w:hanging="360"/>
-        <w:contextualSpacing w:val="1"/>
-        <w:rPr>
-          <w:rFonts w:ascii="Times New Roman" w:cs="Times New Roman" w:eastAsia="Times New Roman" w:hAnsi="Times New Roman"/>
-          <w:color w:val="000000"/>
-          <w:sz w:val="24"/>
-          <w:szCs w:val="24"/>
-        </w:rPr>
-      </w:pPr>
-      <w:r>
-        <w:rPr>
-          <w:rFonts w:ascii="Times New Roman" w:cs="Times New Roman" w:eastAsia="Times New Roman" w:hAnsi="Times New Roman"/>
-          <w:sz w:val="24"/>
-          <w:szCs w:val="24"/>
-          <w:rtl w:val="0"/>
-        </w:rPr>
-        <w:t xml:space="preserve">Allow access for: “Only these users: Administrators”</w:t>
-      </w:r>
-    </w:p>
-    <w:p>
-      <w:pPr>
-        <w:spacing w:after="360" w:line="360" w:lineRule="auto"/>
-        <w:contextualSpacing w:val="0"/>
-      </w:pPr>
-      <w:r>
-        <w:rPr>
-          <w:rFonts w:ascii="Times New Roman" w:cs="Times New Roman" w:eastAsia="Times New Roman" w:hAnsi="Times New Roman"/>
-          <w:sz w:val="24"/>
-          <w:szCs w:val="24"/>
-          <w:rtl w:val="0"/>
-        </w:rPr>
-        <w:t xml:space="preserve">     c.    Enable password-less ssh login to localhost for MRv1 and HBase.</w:t>
-      </w:r>
-    </w:p>
-    <w:p>
-      <w:pPr>
-        <w:numPr>
-          <w:ilvl w:val="0"/>
-          <w:numId w:val="4"/>
-        </w:numPr>
-        <w:spacing w:after="360" w:line="360" w:lineRule="auto"/>
-        <w:ind w:left="1140" w:hanging="360"/>
-        <w:contextualSpacing w:val="1"/>
-        <w:rPr>
           <w:color w:val="000000"/>
           <w:sz w:val="24"/>
           <w:szCs w:val="24"/>
@@ -235,7 +225,7 @@
       <w:pPr>
         <w:numPr>
           <w:ilvl w:val="1"/>
-          <w:numId w:val="4"/>
+          <w:numId w:val="3"/>
         </w:numPr>
         <w:spacing w:after="360" w:line="360" w:lineRule="auto"/>
         <w:ind w:left="1860" w:hanging="360"/>
@@ -261,7 +251,7 @@
       <w:pPr>
         <w:numPr>
           <w:ilvl w:val="1"/>
-          <w:numId w:val="4"/>
+          <w:numId w:val="3"/>
         </w:numPr>
         <w:spacing w:after="360" w:line="360" w:lineRule="auto"/>
         <w:ind w:left="1860" w:hanging="360"/>
@@ -287,7 +277,7 @@
       <w:pPr>
         <w:numPr>
           <w:ilvl w:val="0"/>
-          <w:numId w:val="4"/>
+          <w:numId w:val="3"/>
         </w:numPr>
         <w:spacing w:after="360" w:line="360" w:lineRule="auto"/>
         <w:ind w:left="1140" w:hanging="360"/>
@@ -432,7 +422,7 @@
       <w:pPr>
         <w:numPr>
           <w:ilvl w:val="0"/>
-          <w:numId w:val="5"/>
+          <w:numId w:val="4"/>
         </w:numPr>
         <w:ind w:left="720" w:hanging="360"/>
         <w:contextualSpacing w:val="1"/>
@@ -450,14 +440,14 @@
           <w:szCs w:val="24"/>
           <w:rtl w:val="0"/>
         </w:rPr>
-        <w:t xml:space="preserve">/Users/jordanh/cloudera/</w:t>
+        <w:t xml:space="preserve">/Users/najus/cloudera/</w:t>
       </w:r>
     </w:p>
     <w:p>
       <w:pPr>
         <w:numPr>
           <w:ilvl w:val="0"/>
-          <w:numId w:val="5"/>
+          <w:numId w:val="4"/>
         </w:numPr>
         <w:ind w:left="720" w:hanging="360"/>
         <w:contextualSpacing w:val="1"/>
@@ -482,7 +472,7 @@
       <w:pPr>
         <w:numPr>
           <w:ilvl w:val="0"/>
-          <w:numId w:val="5"/>
+          <w:numId w:val="4"/>
         </w:numPr>
         <w:ind w:left="720" w:hanging="360"/>
         <w:contextualSpacing w:val="1"/>
@@ -500,14 +490,14 @@
           <w:szCs w:val="24"/>
           <w:rtl w:val="0"/>
         </w:rPr>
-        <w:t xml:space="preserve">hadoop -&gt; /Users/jordanh/cloudera/lib/hadoop-2.3.0-cdh5.1.0</w:t>
+        <w:t xml:space="preserve">hadoop -&gt; /Users/najus/cloudera/lib/hadoop-2.3.0-cdh5.1.0</w:t>
       </w:r>
     </w:p>
     <w:p>
       <w:pPr>
         <w:numPr>
           <w:ilvl w:val="0"/>
-          <w:numId w:val="5"/>
+          <w:numId w:val="4"/>
         </w:numPr>
         <w:ind w:left="720" w:hanging="360"/>
         <w:contextualSpacing w:val="1"/>
@@ -525,14 +515,14 @@
           <w:szCs w:val="24"/>
           <w:rtl w:val="0"/>
         </w:rPr>
-        <w:t xml:space="preserve">hbase -&gt; /Users/jordanh/cloudera/lib/hbase-0.98.1-cdh5.1.0</w:t>
+        <w:t xml:space="preserve">hbase -&gt; /Users/najus/cloudera/lib/hbase-0.98.1-cdh5.1.0</w:t>
       </w:r>
     </w:p>
     <w:p>
       <w:pPr>
         <w:numPr>
           <w:ilvl w:val="0"/>
-          <w:numId w:val="5"/>
+          <w:numId w:val="4"/>
         </w:numPr>
         <w:ind w:left="720" w:hanging="360"/>
         <w:contextualSpacing w:val="1"/>
@@ -550,14 +540,14 @@
           <w:szCs w:val="24"/>
           <w:rtl w:val="0"/>
         </w:rPr>
-        <w:t xml:space="preserve">hive -&gt; /Users/jordanh/cloudera/lib/hive-0.12.0-cdh5.1.0</w:t>
+        <w:t xml:space="preserve">hive -&gt; /Users/najus/cloudera/lib/hive-0.12.0-cdh5.1.0</w:t>
       </w:r>
     </w:p>
     <w:p>
       <w:pPr>
         <w:numPr>
           <w:ilvl w:val="0"/>
-          <w:numId w:val="5"/>
+          <w:numId w:val="4"/>
         </w:numPr>
         <w:ind w:left="720" w:hanging="360"/>
         <w:contextualSpacing w:val="1"/>
@@ -575,14 +565,14 @@
           <w:szCs w:val="24"/>
           <w:rtl w:val="0"/>
         </w:rPr>
-        <w:t xml:space="preserve">zookeeper -&gt; /Users/jordanh/cloudera/lib/zookeeper-3.4.5-cdh4.7.0</w:t>
+        <w:t xml:space="preserve">zookeeper -&gt; /Users/najus/cloudera/lib/zookeeper-3.4.5-cdh4.7.0</w:t>
       </w:r>
     </w:p>
     <w:p>
       <w:pPr>
         <w:numPr>
           <w:ilvl w:val="0"/>
-          <w:numId w:val="5"/>
+          <w:numId w:val="4"/>
         </w:numPr>
         <w:ind w:left="720" w:hanging="360"/>
         <w:contextualSpacing w:val="1"/>
@@ -607,7 +597,7 @@
       <w:pPr>
         <w:numPr>
           <w:ilvl w:val="0"/>
-          <w:numId w:val="5"/>
+          <w:numId w:val="4"/>
         </w:numPr>
         <w:ind w:left="720" w:hanging="360"/>
         <w:contextualSpacing w:val="1"/>
@@ -632,7 +622,7 @@
       <w:pPr>
         <w:numPr>
           <w:ilvl w:val="0"/>
-          <w:numId w:val="5"/>
+          <w:numId w:val="4"/>
         </w:numPr>
         <w:ind w:left="720" w:hanging="360"/>
         <w:contextualSpacing w:val="1"/>
@@ -657,7 +647,7 @@
       <w:pPr>
         <w:numPr>
           <w:ilvl w:val="0"/>
-          <w:numId w:val="5"/>
+          <w:numId w:val="4"/>
         </w:numPr>
         <w:ind w:left="720" w:hanging="360"/>
         <w:contextualSpacing w:val="1"/>
@@ -682,7 +672,7 @@
       <w:pPr>
         <w:numPr>
           <w:ilvl w:val="0"/>
-          <w:numId w:val="5"/>
+          <w:numId w:val="4"/>
         </w:numPr>
         <w:ind w:left="720" w:hanging="360"/>
         <w:contextualSpacing w:val="1"/>
@@ -707,7 +697,7 @@
       <w:pPr>
         <w:numPr>
           <w:ilvl w:val="0"/>
-          <w:numId w:val="5"/>
+          <w:numId w:val="4"/>
         </w:numPr>
         <w:ind w:left="720" w:hanging="360"/>
         <w:contextualSpacing w:val="1"/>
@@ -732,7 +722,7 @@
       <w:pPr>
         <w:numPr>
           <w:ilvl w:val="0"/>
-          <w:numId w:val="5"/>
+          <w:numId w:val="4"/>
         </w:numPr>
         <w:ind w:left="720" w:hanging="360"/>
         <w:contextualSpacing w:val="1"/>
@@ -819,49 +809,49 @@
           <w:szCs w:val="20"/>
           <w:rtl w:val="0"/>
         </w:rPr>
-        <w:t xml:space="preserve">export HADOOP_HOME="/Users/jordanh/cloudera/${CDH}/hadoop"</w:t>
-      </w:r>
-    </w:p>
-    <w:p>
-      <w:pPr>
-        <w:contextualSpacing w:val="0"/>
-      </w:pPr>
-      <w:r>
-        <w:rPr>
-          <w:rFonts w:ascii="Courier New" w:cs="Courier New" w:eastAsia="Courier New" w:hAnsi="Courier New"/>
-          <w:sz w:val="20"/>
-          <w:szCs w:val="20"/>
-          <w:rtl w:val="0"/>
-        </w:rPr>
-        <w:t xml:space="preserve">export HBASE_HOME="/Users/jordanh/cloudera/${CDH}/hbase"</w:t>
-      </w:r>
-    </w:p>
-    <w:p>
-      <w:pPr>
-        <w:contextualSpacing w:val="0"/>
-      </w:pPr>
-      <w:r>
-        <w:rPr>
-          <w:rFonts w:ascii="Courier New" w:cs="Courier New" w:eastAsia="Courier New" w:hAnsi="Courier New"/>
-          <w:sz w:val="20"/>
-          <w:szCs w:val="20"/>
-          <w:rtl w:val="0"/>
-        </w:rPr>
-        <w:t xml:space="preserve">export HIVE_HOME="/Users/jordanh/cloudera/${CDH}/hive"</w:t>
-      </w:r>
-    </w:p>
-    <w:p>
-      <w:pPr>
-        <w:contextualSpacing w:val="0"/>
-      </w:pPr>
-      <w:r>
-        <w:rPr>
-          <w:rFonts w:ascii="Courier New" w:cs="Courier New" w:eastAsia="Courier New" w:hAnsi="Courier New"/>
-          <w:sz w:val="20"/>
-          <w:szCs w:val="20"/>
-          <w:rtl w:val="0"/>
-        </w:rPr>
-        <w:t xml:space="preserve">export HCAT_HOME="/Users/jordanh/cloudera/${CDH}/hive/hcatalog"</w:t>
+        <w:t xml:space="preserve">export HADOOP_HOME="/Users/najus/cloudera/${CDH}/hadoop"</w:t>
+      </w:r>
+    </w:p>
+    <w:p>
+      <w:pPr>
+        <w:contextualSpacing w:val="0"/>
+      </w:pPr>
+      <w:r>
+        <w:rPr>
+          <w:rFonts w:ascii="Courier New" w:cs="Courier New" w:eastAsia="Courier New" w:hAnsi="Courier New"/>
+          <w:sz w:val="20"/>
+          <w:szCs w:val="20"/>
+          <w:rtl w:val="0"/>
+        </w:rPr>
+        <w:t xml:space="preserve">export HBASE_HOME="/Users/najus/cloudera/${CDH}/hbase"</w:t>
+      </w:r>
+    </w:p>
+    <w:p>
+      <w:pPr>
+        <w:contextualSpacing w:val="0"/>
+      </w:pPr>
+      <w:r>
+        <w:rPr>
+          <w:rFonts w:ascii="Courier New" w:cs="Courier New" w:eastAsia="Courier New" w:hAnsi="Courier New"/>
+          <w:sz w:val="20"/>
+          <w:szCs w:val="20"/>
+          <w:rtl w:val="0"/>
+        </w:rPr>
+        <w:t xml:space="preserve">export HIVE_HOME="/Users/najus/cloudera/${CDH}/hive"</w:t>
+      </w:r>
+    </w:p>
+    <w:p>
+      <w:pPr>
+        <w:contextualSpacing w:val="0"/>
+      </w:pPr>
+      <w:r>
+        <w:rPr>
+          <w:rFonts w:ascii="Courier New" w:cs="Courier New" w:eastAsia="Courier New" w:hAnsi="Courier New"/>
+          <w:sz w:val="20"/>
+          <w:szCs w:val="20"/>
+          <w:rtl w:val="0"/>
+        </w:rPr>
+        <w:t xml:space="preserve">export HCAT_HOME="/Users/najus/cloudera/${CDH}/hive/hcatalog"</w:t>
       </w:r>
     </w:p>
     <w:p>
@@ -934,7 +924,7 @@
       <w:pPr>
         <w:numPr>
           <w:ilvl w:val="0"/>
-          <w:numId w:val="7"/>
+          <w:numId w:val="6"/>
         </w:numPr>
         <w:ind w:left="720" w:hanging="360"/>
         <w:contextualSpacing w:val="1"/>
@@ -1133,7 +1123,7 @@
           <w:szCs w:val="20"/>
           <w:rtl w:val="0"/>
         </w:rPr>
-        <w:t xml:space="preserve">  &lt;value&gt;/Users/jordanh/cloudera/ops/tmp/hadoop-${user.name}&lt;/value&gt;</w:t>
+        <w:t xml:space="preserve">  &lt;value&gt;/Users/najus/cloudera/ops/tmp/hadoop-${user.name}&lt;/value&gt;</w:t>
       </w:r>
     </w:p>
     <w:p>
@@ -1377,7 +1367,7 @@
           <w:szCs w:val="20"/>
           <w:rtl w:val="0"/>
         </w:rPr>
-        <w:t xml:space="preserve">  &lt;value&gt;/Users/jordanh/cloudera/ops/nn&lt;/value&gt;</w:t>
+        <w:t xml:space="preserve">  &lt;value&gt;/Users/najus/cloudera/ops/nn&lt;/value&gt;</w:t>
       </w:r>
     </w:p>
     <w:p>
@@ -1489,7 +1479,7 @@
           <w:szCs w:val="20"/>
           <w:rtl w:val="0"/>
         </w:rPr>
-        <w:t xml:space="preserve">  &lt;value&gt;/Users/jordanh/cloudera/ops/dn/&lt;/value&gt;</w:t>
+        <w:t xml:space="preserve">  &lt;value&gt;/Users/najus/cloudera/ops/dn/&lt;/value&gt;</w:t>
       </w:r>
     </w:p>
     <w:p>
@@ -3541,21 +3531,21 @@
           <w:szCs w:val="20"/>
           <w:rtl w:val="0"/>
         </w:rPr>
-        <w:t xml:space="preserve">export HADOOP_LOG_DIR="/Users/jordanh/cloudera/ops/logs/hadoop"</w:t>
-      </w:r>
-    </w:p>
-    <w:p>
-      <w:pPr>
-        <w:contextualSpacing w:val="0"/>
-      </w:pPr>
-      <w:r>
-        <w:rPr>
-          <w:rFonts w:ascii="Courier New" w:cs="Courier New" w:eastAsia="Courier New" w:hAnsi="Courier New"/>
-          <w:sz w:val="20"/>
-          <w:szCs w:val="20"/>
-          <w:rtl w:val="0"/>
-        </w:rPr>
-        <w:t xml:space="preserve">export YARN_LOG_DIR="/Users/jordanh/cloudera/ops/logs/yarn"</w:t>
+        <w:t xml:space="preserve">export HADOOP_LOG_DIR="/Users/najus/cloudera/ops/logs/hadoop"</w:t>
+      </w:r>
+    </w:p>
+    <w:p>
+      <w:pPr>
+        <w:contextualSpacing w:val="0"/>
+      </w:pPr>
+      <w:r>
+        <w:rPr>
+          <w:rFonts w:ascii="Courier New" w:cs="Courier New" w:eastAsia="Courier New" w:hAnsi="Courier New"/>
+          <w:sz w:val="20"/>
+          <w:szCs w:val="20"/>
+          <w:rtl w:val="0"/>
+        </w:rPr>
+        <w:t xml:space="preserve">export YARN_LOG_DIR="/Users/najus/cloudera/ops/logs/yarn"</w:t>
       </w:r>
     </w:p>
     <w:p>
@@ -3593,7 +3583,7 @@
           <w:szCs w:val="20"/>
           <w:rtl w:val="0"/>
         </w:rPr>
-        <w:t xml:space="preserve">export HADOOP_PID_DIR="/Users/jordanh/cloudera/ops/pids"</w:t>
+        <w:t xml:space="preserve">export HADOOP_PID_DIR="/Users/najus/cloudera/ops/pids"</w:t>
       </w:r>
     </w:p>
     <w:p>
@@ -3823,7 +3813,7 @@
           <w:szCs w:val="20"/>
           <w:rtl w:val="0"/>
         </w:rPr>
-        <w:t xml:space="preserve">    &lt;value&gt;/Users/jordanh/cloudera/ops/tmp/hbase-${user.name}&lt;/value&gt;</w:t>
+        <w:t xml:space="preserve">    &lt;value&gt;/Users/najus/cloudera/ops/tmp/hbase-${user.name}&lt;/value&gt;</w:t>
       </w:r>
     </w:p>
     <w:p>
@@ -3949,7 +3939,7 @@
           <w:szCs w:val="20"/>
           <w:rtl w:val="0"/>
         </w:rPr>
-        <w:t xml:space="preserve">    &lt;value&gt;/Users/jordanh/cloudera/ops/zk&lt;/value&gt;</w:t>
+        <w:t xml:space="preserve">    &lt;value&gt;/Users/najus/cloudera/ops/zk&lt;/value&gt;</w:t>
       </w:r>
     </w:p>
     <w:p>
@@ -4278,7 +4268,7 @@
           <w:szCs w:val="20"/>
           <w:rtl w:val="0"/>
         </w:rPr>
-        <w:t xml:space="preserve">export HBASE_LOG_DIR="/Users/jordanh/cloudera/ops/logs/hbase"</w:t>
+        <w:t xml:space="preserve">export HBASE_LOG_DIR="/Users/najus/cloudera/ops/logs/hbase"</w:t>
       </w:r>
     </w:p>
     <w:p>
@@ -4316,7 +4306,7 @@
           <w:szCs w:val="20"/>
           <w:rtl w:val="0"/>
         </w:rPr>
-        <w:t xml:space="preserve">export HBASE_PID_DIR="/Users/jordanh/cloudera/ops/pids"</w:t>
+        <w:t xml:space="preserve">export HBASE_PID_DIR="/Users/najus/cloudera/ops/pids"</w:t>
       </w:r>
     </w:p>
     <w:p>
@@ -5133,116 +5123,6 @@
         <w:ind w:left="720" w:firstLine="360"/>
       </w:pPr>
       <w:rPr>
-        <w:u w:val="none"/>
-      </w:rPr>
-    </w:lvl>
-    <w:lvl w:ilvl="1">
-      <w:start w:val="1"/>
-      <w:numFmt w:val="lowerLetter"/>
-      <w:lvlText w:val="%2."/>
-      <w:lvlJc w:val="left"/>
-      <w:pPr>
-        <w:ind w:left="1440" w:firstLine="1080"/>
-      </w:pPr>
-      <w:rPr>
-        <w:u w:val="none"/>
-      </w:rPr>
-    </w:lvl>
-    <w:lvl w:ilvl="2">
-      <w:start w:val="1"/>
-      <w:numFmt w:val="lowerRoman"/>
-      <w:lvlText w:val="%3."/>
-      <w:lvlJc w:val="right"/>
-      <w:pPr>
-        <w:ind w:left="2160" w:firstLine="1800"/>
-      </w:pPr>
-      <w:rPr>
-        <w:u w:val="none"/>
-      </w:rPr>
-    </w:lvl>
-    <w:lvl w:ilvl="3">
-      <w:start w:val="1"/>
-      <w:numFmt w:val="decimal"/>
-      <w:lvlText w:val="%4."/>
-      <w:lvlJc w:val="left"/>
-      <w:pPr>
-        <w:ind w:left="2880" w:firstLine="2520"/>
-      </w:pPr>
-      <w:rPr>
-        <w:u w:val="none"/>
-      </w:rPr>
-    </w:lvl>
-    <w:lvl w:ilvl="4">
-      <w:start w:val="1"/>
-      <w:numFmt w:val="lowerLetter"/>
-      <w:lvlText w:val="%5."/>
-      <w:lvlJc w:val="left"/>
-      <w:pPr>
-        <w:ind w:left="3600" w:firstLine="3240"/>
-      </w:pPr>
-      <w:rPr>
-        <w:u w:val="none"/>
-      </w:rPr>
-    </w:lvl>
-    <w:lvl w:ilvl="5">
-      <w:start w:val="1"/>
-      <w:numFmt w:val="lowerRoman"/>
-      <w:lvlText w:val="%6."/>
-      <w:lvlJc w:val="right"/>
-      <w:pPr>
-        <w:ind w:left="4320" w:firstLine="3960"/>
-      </w:pPr>
-      <w:rPr>
-        <w:u w:val="none"/>
-      </w:rPr>
-    </w:lvl>
-    <w:lvl w:ilvl="6">
-      <w:start w:val="1"/>
-      <w:numFmt w:val="decimal"/>
-      <w:lvlText w:val="%7."/>
-      <w:lvlJc w:val="left"/>
-      <w:pPr>
-        <w:ind w:left="5040" w:firstLine="4680"/>
-      </w:pPr>
-      <w:rPr>
-        <w:u w:val="none"/>
-      </w:rPr>
-    </w:lvl>
-    <w:lvl w:ilvl="7">
-      <w:start w:val="1"/>
-      <w:numFmt w:val="lowerLetter"/>
-      <w:lvlText w:val="%8."/>
-      <w:lvlJc w:val="left"/>
-      <w:pPr>
-        <w:ind w:left="5760" w:firstLine="5400"/>
-      </w:pPr>
-      <w:rPr>
-        <w:u w:val="none"/>
-      </w:rPr>
-    </w:lvl>
-    <w:lvl w:ilvl="8">
-      <w:start w:val="1"/>
-      <w:numFmt w:val="lowerRoman"/>
-      <w:lvlText w:val="%9."/>
-      <w:lvlJc w:val="right"/>
-      <w:pPr>
-        <w:ind w:left="6480" w:firstLine="6120"/>
-      </w:pPr>
-      <w:rPr>
-        <w:u w:val="none"/>
-      </w:rPr>
-    </w:lvl>
-  </w:abstractNum>
-  <w:abstractNum w:abstractNumId="3">
-    <w:lvl w:ilvl="0">
-      <w:start w:val="1"/>
-      <w:numFmt w:val="decimal"/>
-      <w:lvlText w:val="%1."/>
-      <w:lvlJc w:val="left"/>
-      <w:pPr>
-        <w:ind w:left="720" w:firstLine="360"/>
-      </w:pPr>
-      <w:rPr>
         <w:color w:val="666666"/>
         <w:sz w:val="30"/>
         <w:szCs w:val="30"/>
@@ -5346,7 +5226,7 @@
       </w:rPr>
     </w:lvl>
   </w:abstractNum>
-  <w:abstractNum w:abstractNumId="4">
+  <w:abstractNum w:abstractNumId="3">
     <w:lvl w:ilvl="0">
       <w:start w:val="1"/>
       <w:numFmt w:val="decimal"/>
@@ -5462,7 +5342,7 @@
       </w:rPr>
     </w:lvl>
   </w:abstractNum>
-  <w:abstractNum w:abstractNumId="5">
+  <w:abstractNum w:abstractNumId="4">
     <w:lvl w:ilvl="0">
       <w:start w:val="1"/>
       <w:numFmt w:val="bullet"/>
@@ -5578,7 +5458,7 @@
       </w:rPr>
     </w:lvl>
   </w:abstractNum>
-  <w:abstractNum w:abstractNumId="6">
+  <w:abstractNum w:abstractNumId="5">
     <w:lvl w:ilvl="0">
       <w:start w:val="1"/>
       <w:numFmt w:val="lowerLetter"/>
@@ -5688,7 +5568,7 @@
       </w:rPr>
     </w:lvl>
   </w:abstractNum>
-  <w:abstractNum w:abstractNumId="7">
+  <w:abstractNum w:abstractNumId="6">
     <w:lvl w:ilvl="0">
       <w:start w:val="1"/>
       <w:numFmt w:val="decimal"/>
@@ -5815,9 +5695,6 @@
   </w:num>
   <w:num w:numId="6">
     <w:abstractNumId w:val="6"/>
-  </w:num>
-  <w:num w:numId="7">
-    <w:abstractNumId w:val="7"/>
   </w:num>
 </w:numbering>
 </file>

</xml_diff>